<commit_message>
Adequação da ata de reunião
</commit_message>
<xml_diff>
--- a/7 - Gerenciamento_de_Projeto/7.2 - Ata_de_Reuniao/002 - Ata de Reunião.docx
+++ b/7 - Gerenciamento_de_Projeto/7.2 - Ata_de_Reuniao/002 - Ata de Reunião.docx
@@ -1,6 +1,6 @@
 
 <file path=word/document.xml><?xml version="1.0" encoding="utf-8"?>
-<w:document xmlns:wpc="http://schemas.microsoft.com/office/word/2010/wordprocessingCanvas" xmlns:mc="http://schemas.openxmlformats.org/markup-compatibility/2006" xmlns:o="urn:schemas-microsoft-com:office:office" xmlns:r="http://schemas.openxmlformats.org/officeDocument/2006/relationships" xmlns:m="http://schemas.openxmlformats.org/officeDocument/2006/math" xmlns:v="urn:schemas-microsoft-com:vml" xmlns:wp14="http://schemas.microsoft.com/office/word/2010/wordprocessingDrawing" xmlns:wp="http://schemas.openxmlformats.org/drawingml/2006/wordprocessingDrawing" xmlns:w10="urn:schemas-microsoft-com:office:word" xmlns:w="http://schemas.openxmlformats.org/wordprocessingml/2006/main" xmlns:w14="http://schemas.microsoft.com/office/word/2010/wordml" xmlns:w15="http://schemas.microsoft.com/office/word/2012/wordml" xmlns:wpg="http://schemas.microsoft.com/office/word/2010/wordprocessingGroup" xmlns:wpi="http://schemas.microsoft.com/office/word/2010/wordprocessingInk" xmlns:wne="http://schemas.microsoft.com/office/word/2006/wordml" xmlns:wps="http://schemas.microsoft.com/office/word/2010/wordprocessingShape" mc:Ignorable="w14 w15 wp14">
+<w:document xmlns:wpc="http://schemas.microsoft.com/office/word/2010/wordprocessingCanvas" xmlns:cx="http://schemas.microsoft.com/office/drawing/2014/chartex" xmlns:cx1="http://schemas.microsoft.com/office/drawing/2015/9/8/chartex" xmlns:mc="http://schemas.openxmlformats.org/markup-compatibility/2006" xmlns:o="urn:schemas-microsoft-com:office:office" xmlns:r="http://schemas.openxmlformats.org/officeDocument/2006/relationships" xmlns:m="http://schemas.openxmlformats.org/officeDocument/2006/math" xmlns:v="urn:schemas-microsoft-com:vml" xmlns:wp14="http://schemas.microsoft.com/office/word/2010/wordprocessingDrawing" xmlns:wp="http://schemas.openxmlformats.org/drawingml/2006/wordprocessingDrawing" xmlns:w10="urn:schemas-microsoft-com:office:word" xmlns:w="http://schemas.openxmlformats.org/wordprocessingml/2006/main" xmlns:w14="http://schemas.microsoft.com/office/word/2010/wordml" xmlns:w15="http://schemas.microsoft.com/office/word/2012/wordml" xmlns:w16se="http://schemas.microsoft.com/office/word/2015/wordml/symex" xmlns:wpg="http://schemas.microsoft.com/office/word/2010/wordprocessingGroup" xmlns:wpi="http://schemas.microsoft.com/office/word/2010/wordprocessingInk" xmlns:wne="http://schemas.microsoft.com/office/word/2006/wordml" xmlns:wps="http://schemas.microsoft.com/office/word/2010/wordprocessingShape" mc:Ignorable="w14 w15 w16se wp14">
   <w:background w:color="FFFFFF"/>
   <w:body>
     <w:p>
@@ -109,7 +109,6 @@
             <w:pPr>
               <w:jc w:val="center"/>
             </w:pPr>
-            <w:proofErr w:type="spellStart"/>
             <w:r>
               <w:rPr>
                 <w:rFonts w:ascii="Times New Roman" w:eastAsia="Times New Roman" w:hAnsi="Times New Roman" w:cs="Times New Roman"/>
@@ -120,7 +119,6 @@
               </w:rPr>
               <w:t>SouzaCar</w:t>
             </w:r>
-            <w:proofErr w:type="spellEnd"/>
           </w:p>
         </w:tc>
       </w:tr>
@@ -308,8 +306,10 @@
                 <w:sz w:val="20"/>
                 <w:szCs w:val="20"/>
               </w:rPr>
-              <w:t>/2016</w:t>
-            </w:r>
+              <w:t>/2017</w:t>
+            </w:r>
+            <w:bookmarkStart w:id="0" w:name="_GoBack"/>
+            <w:bookmarkEnd w:id="0"/>
           </w:p>
         </w:tc>
       </w:tr>
@@ -358,7 +358,7 @@
     <w:tbl>
       <w:tblPr>
         <w:tblStyle w:val="a0"/>
-        <w:tblW w:w="9240" w:type="dxa"/>
+        <w:tblW w:w="9214" w:type="dxa"/>
         <w:tblInd w:w="100" w:type="dxa"/>
         <w:tblBorders>
           <w:top w:val="single" w:sz="6" w:space="0" w:color="000000"/>
@@ -372,14 +372,15 @@
         <w:tblLook w:val="0600" w:firstRow="0" w:lastRow="0" w:firstColumn="0" w:lastColumn="0" w:noHBand="1" w:noVBand="1"/>
       </w:tblPr>
       <w:tblGrid>
-        <w:gridCol w:w="3060"/>
-        <w:gridCol w:w="2970"/>
-        <w:gridCol w:w="3210"/>
+        <w:gridCol w:w="2552"/>
+        <w:gridCol w:w="2693"/>
+        <w:gridCol w:w="1701"/>
+        <w:gridCol w:w="2268"/>
       </w:tblGrid>
       <w:tr>
         <w:tc>
           <w:tcPr>
-            <w:tcW w:w="3060" w:type="dxa"/>
+            <w:tcW w:w="2552" w:type="dxa"/>
             <w:tcBorders>
               <w:left w:val="single" w:sz="8" w:space="0" w:color="000000"/>
               <w:bottom w:val="single" w:sz="8" w:space="0" w:color="000000"/>
@@ -409,7 +410,7 @@
         </w:tc>
         <w:tc>
           <w:tcPr>
-            <w:tcW w:w="2970" w:type="dxa"/>
+            <w:tcW w:w="2693" w:type="dxa"/>
             <w:tcBorders>
               <w:bottom w:val="single" w:sz="8" w:space="0" w:color="000000"/>
               <w:right w:val="single" w:sz="8" w:space="0" w:color="000000"/>
@@ -438,7 +439,7 @@
         </w:tc>
         <w:tc>
           <w:tcPr>
-            <w:tcW w:w="3210" w:type="dxa"/>
+            <w:tcW w:w="1701" w:type="dxa"/>
             <w:tcBorders>
               <w:bottom w:val="single" w:sz="8" w:space="0" w:color="000000"/>
               <w:right w:val="single" w:sz="8" w:space="0" w:color="000000"/>
@@ -462,6 +463,35 @@
                 <w:szCs w:val="20"/>
               </w:rPr>
               <w:t>Departamento</w:t>
+            </w:r>
+          </w:p>
+        </w:tc>
+        <w:tc>
+          <w:tcPr>
+            <w:tcW w:w="2268" w:type="dxa"/>
+            <w:tcBorders>
+              <w:bottom w:val="single" w:sz="8" w:space="0" w:color="000000"/>
+              <w:right w:val="single" w:sz="8" w:space="0" w:color="000000"/>
+            </w:tcBorders>
+          </w:tcPr>
+          <w:p>
+            <w:pPr>
+              <w:jc w:val="center"/>
+              <w:rPr>
+                <w:rFonts w:ascii="Times New Roman" w:eastAsia="Times New Roman" w:hAnsi="Times New Roman" w:cs="Times New Roman"/>
+                <w:b/>
+                <w:sz w:val="20"/>
+                <w:szCs w:val="20"/>
+              </w:rPr>
+            </w:pPr>
+            <w:r>
+              <w:rPr>
+                <w:rFonts w:ascii="Times New Roman" w:eastAsia="Times New Roman" w:hAnsi="Times New Roman" w:cs="Times New Roman"/>
+                <w:b/>
+                <w:sz w:val="20"/>
+                <w:szCs w:val="20"/>
+              </w:rPr>
+              <w:t>Assinatura</w:t>
             </w:r>
           </w:p>
         </w:tc>
@@ -469,7 +499,7 @@
       <w:tr>
         <w:tc>
           <w:tcPr>
-            <w:tcW w:w="3060" w:type="dxa"/>
+            <w:tcW w:w="2552" w:type="dxa"/>
             <w:tcBorders>
               <w:left w:val="single" w:sz="8" w:space="0" w:color="000000"/>
               <w:bottom w:val="single" w:sz="8" w:space="0" w:color="000000"/>
@@ -496,7 +526,7 @@
         </w:tc>
         <w:tc>
           <w:tcPr>
-            <w:tcW w:w="2970" w:type="dxa"/>
+            <w:tcW w:w="2693" w:type="dxa"/>
             <w:tcBorders>
               <w:bottom w:val="single" w:sz="8" w:space="0" w:color="000000"/>
               <w:right w:val="single" w:sz="8" w:space="0" w:color="000000"/>
@@ -525,7 +555,7 @@
         </w:tc>
         <w:tc>
           <w:tcPr>
-            <w:tcW w:w="3210" w:type="dxa"/>
+            <w:tcW w:w="1701" w:type="dxa"/>
             <w:tcBorders>
               <w:bottom w:val="single" w:sz="8" w:space="0" w:color="000000"/>
               <w:right w:val="single" w:sz="8" w:space="0" w:color="000000"/>
@@ -550,13 +580,33 @@
               </w:rPr>
               <w:t>Desenvolvimento</w:t>
             </w:r>
+          </w:p>
+        </w:tc>
+        <w:tc>
+          <w:tcPr>
+            <w:tcW w:w="2268" w:type="dxa"/>
+            <w:tcBorders>
+              <w:bottom w:val="single" w:sz="8" w:space="0" w:color="000000"/>
+              <w:right w:val="single" w:sz="8" w:space="0" w:color="000000"/>
+            </w:tcBorders>
+          </w:tcPr>
+          <w:p>
+            <w:pPr>
+              <w:widowControl w:val="0"/>
+              <w:rPr>
+                <w:rFonts w:ascii="Times New Roman" w:eastAsia="Times New Roman" w:hAnsi="Times New Roman" w:cs="Times New Roman"/>
+                <w:color w:val="262626"/>
+                <w:sz w:val="20"/>
+                <w:szCs w:val="20"/>
+              </w:rPr>
+            </w:pPr>
           </w:p>
         </w:tc>
       </w:tr>
       <w:tr>
         <w:tc>
           <w:tcPr>
-            <w:tcW w:w="3060" w:type="dxa"/>
+            <w:tcW w:w="2552" w:type="dxa"/>
             <w:tcBorders>
               <w:left w:val="single" w:sz="8" w:space="0" w:color="000000"/>
               <w:bottom w:val="single" w:sz="8" w:space="0" w:color="000000"/>
@@ -586,7 +636,7 @@
         </w:tc>
         <w:tc>
           <w:tcPr>
-            <w:tcW w:w="2970" w:type="dxa"/>
+            <w:tcW w:w="2693" w:type="dxa"/>
             <w:tcBorders>
               <w:bottom w:val="single" w:sz="8" w:space="0" w:color="000000"/>
               <w:right w:val="single" w:sz="8" w:space="0" w:color="000000"/>
@@ -606,7 +656,7 @@
         </w:tc>
         <w:tc>
           <w:tcPr>
-            <w:tcW w:w="3210" w:type="dxa"/>
+            <w:tcW w:w="1701" w:type="dxa"/>
             <w:tcBorders>
               <w:bottom w:val="single" w:sz="8" w:space="0" w:color="000000"/>
               <w:right w:val="single" w:sz="8" w:space="0" w:color="000000"/>
@@ -631,6 +681,26 @@
               </w:rPr>
               <w:t>Administração</w:t>
             </w:r>
+          </w:p>
+        </w:tc>
+        <w:tc>
+          <w:tcPr>
+            <w:tcW w:w="2268" w:type="dxa"/>
+            <w:tcBorders>
+              <w:bottom w:val="single" w:sz="8" w:space="0" w:color="000000"/>
+              <w:right w:val="single" w:sz="8" w:space="0" w:color="000000"/>
+            </w:tcBorders>
+          </w:tcPr>
+          <w:p>
+            <w:pPr>
+              <w:widowControl w:val="0"/>
+              <w:rPr>
+                <w:rFonts w:ascii="Times New Roman" w:eastAsia="Times New Roman" w:hAnsi="Times New Roman" w:cs="Times New Roman"/>
+                <w:color w:val="262626"/>
+                <w:sz w:val="20"/>
+                <w:szCs w:val="20"/>
+              </w:rPr>
+            </w:pPr>
           </w:p>
         </w:tc>
       </w:tr>
@@ -1540,7 +1610,7 @@
                 <w:rFonts w:ascii="Times New Roman" w:hAnsi="Times New Roman" w:cs="Times New Roman"/>
                 <w:sz w:val="20"/>
               </w:rPr>
-              <w:t>/2016</w:t>
+              <w:t>/2017</w:t>
             </w:r>
           </w:p>
         </w:tc>
@@ -1695,7 +1765,7 @@
                 <w:rFonts w:ascii="Times New Roman" w:hAnsi="Times New Roman" w:cs="Times New Roman"/>
                 <w:sz w:val="20"/>
               </w:rPr>
-              <w:t>/2016</w:t>
+              <w:t>/2017</w:t>
             </w:r>
           </w:p>
         </w:tc>
@@ -1833,7 +1903,7 @@
                 <w:rFonts w:ascii="Times New Roman" w:hAnsi="Times New Roman" w:cs="Times New Roman"/>
                 <w:sz w:val="20"/>
               </w:rPr>
-              <w:t>19/03/2016</w:t>
+              <w:t>19/03/2017</w:t>
             </w:r>
           </w:p>
         </w:tc>
@@ -1907,10 +1977,7 @@
               <w:right w:w="100" w:type="dxa"/>
             </w:tcMar>
           </w:tcPr>
-          <w:p>
-            <w:bookmarkStart w:id="0" w:name="_GoBack"/>
-            <w:bookmarkEnd w:id="0"/>
-          </w:p>
+          <w:p/>
           <w:p/>
         </w:tc>
       </w:tr>
@@ -1929,7 +1996,7 @@
 </file>
 
 <file path=word/endnotes.xml><?xml version="1.0" encoding="utf-8"?>
-<w:endnotes xmlns:wpc="http://schemas.microsoft.com/office/word/2010/wordprocessingCanvas" xmlns:mc="http://schemas.openxmlformats.org/markup-compatibility/2006" xmlns:o="urn:schemas-microsoft-com:office:office" xmlns:r="http://schemas.openxmlformats.org/officeDocument/2006/relationships" xmlns:m="http://schemas.openxmlformats.org/officeDocument/2006/math" xmlns:v="urn:schemas-microsoft-com:vml" xmlns:wp14="http://schemas.microsoft.com/office/word/2010/wordprocessingDrawing" xmlns:wp="http://schemas.openxmlformats.org/drawingml/2006/wordprocessingDrawing" xmlns:w10="urn:schemas-microsoft-com:office:word" xmlns:w="http://schemas.openxmlformats.org/wordprocessingml/2006/main" xmlns:w14="http://schemas.microsoft.com/office/word/2010/wordml" xmlns:w15="http://schemas.microsoft.com/office/word/2012/wordml" xmlns:wpg="http://schemas.microsoft.com/office/word/2010/wordprocessingGroup" xmlns:wpi="http://schemas.microsoft.com/office/word/2010/wordprocessingInk" xmlns:wne="http://schemas.microsoft.com/office/word/2006/wordml" xmlns:wps="http://schemas.microsoft.com/office/word/2010/wordprocessingShape" mc:Ignorable="w14 w15 wp14">
+<w:endnotes xmlns:wpc="http://schemas.microsoft.com/office/word/2010/wordprocessingCanvas" xmlns:cx="http://schemas.microsoft.com/office/drawing/2014/chartex" xmlns:cx1="http://schemas.microsoft.com/office/drawing/2015/9/8/chartex" xmlns:mc="http://schemas.openxmlformats.org/markup-compatibility/2006" xmlns:o="urn:schemas-microsoft-com:office:office" xmlns:r="http://schemas.openxmlformats.org/officeDocument/2006/relationships" xmlns:m="http://schemas.openxmlformats.org/officeDocument/2006/math" xmlns:v="urn:schemas-microsoft-com:vml" xmlns:wp14="http://schemas.microsoft.com/office/word/2010/wordprocessingDrawing" xmlns:wp="http://schemas.openxmlformats.org/drawingml/2006/wordprocessingDrawing" xmlns:w10="urn:schemas-microsoft-com:office:word" xmlns:w="http://schemas.openxmlformats.org/wordprocessingml/2006/main" xmlns:w14="http://schemas.microsoft.com/office/word/2010/wordml" xmlns:w15="http://schemas.microsoft.com/office/word/2012/wordml" xmlns:w16se="http://schemas.microsoft.com/office/word/2015/wordml/symex" xmlns:wpg="http://schemas.microsoft.com/office/word/2010/wordprocessingGroup" xmlns:wpi="http://schemas.microsoft.com/office/word/2010/wordprocessingInk" xmlns:wne="http://schemas.microsoft.com/office/word/2006/wordml" xmlns:wps="http://schemas.microsoft.com/office/word/2010/wordprocessingShape" mc:Ignorable="w14 w15 w16se wp14">
   <w:endnote w:type="separator" w:id="-1">
     <w:p>
       <w:pPr>
@@ -1954,7 +2021,7 @@
 </file>
 
 <file path=word/footer1.xml><?xml version="1.0" encoding="utf-8"?>
-<w:ftr xmlns:wpc="http://schemas.microsoft.com/office/word/2010/wordprocessingCanvas" xmlns:mc="http://schemas.openxmlformats.org/markup-compatibility/2006" xmlns:o="urn:schemas-microsoft-com:office:office" xmlns:r="http://schemas.openxmlformats.org/officeDocument/2006/relationships" xmlns:m="http://schemas.openxmlformats.org/officeDocument/2006/math" xmlns:v="urn:schemas-microsoft-com:vml" xmlns:wp14="http://schemas.microsoft.com/office/word/2010/wordprocessingDrawing" xmlns:wp="http://schemas.openxmlformats.org/drawingml/2006/wordprocessingDrawing" xmlns:w10="urn:schemas-microsoft-com:office:word" xmlns:w="http://schemas.openxmlformats.org/wordprocessingml/2006/main" xmlns:w14="http://schemas.microsoft.com/office/word/2010/wordml" xmlns:w15="http://schemas.microsoft.com/office/word/2012/wordml" xmlns:wpg="http://schemas.microsoft.com/office/word/2010/wordprocessingGroup" xmlns:wpi="http://schemas.microsoft.com/office/word/2010/wordprocessingInk" xmlns:wne="http://schemas.microsoft.com/office/word/2006/wordml" xmlns:wps="http://schemas.microsoft.com/office/word/2010/wordprocessingShape" mc:Ignorable="w14 w15 wp14">
+<w:ftr xmlns:wpc="http://schemas.microsoft.com/office/word/2010/wordprocessingCanvas" xmlns:cx="http://schemas.microsoft.com/office/drawing/2014/chartex" xmlns:cx1="http://schemas.microsoft.com/office/drawing/2015/9/8/chartex" xmlns:mc="http://schemas.openxmlformats.org/markup-compatibility/2006" xmlns:o="urn:schemas-microsoft-com:office:office" xmlns:r="http://schemas.openxmlformats.org/officeDocument/2006/relationships" xmlns:m="http://schemas.openxmlformats.org/officeDocument/2006/math" xmlns:v="urn:schemas-microsoft-com:vml" xmlns:wp14="http://schemas.microsoft.com/office/word/2010/wordprocessingDrawing" xmlns:wp="http://schemas.openxmlformats.org/drawingml/2006/wordprocessingDrawing" xmlns:w10="urn:schemas-microsoft-com:office:word" xmlns:w="http://schemas.openxmlformats.org/wordprocessingml/2006/main" xmlns:w14="http://schemas.microsoft.com/office/word/2010/wordml" xmlns:w15="http://schemas.microsoft.com/office/word/2012/wordml" xmlns:w16se="http://schemas.microsoft.com/office/word/2015/wordml/symex" xmlns:wpg="http://schemas.microsoft.com/office/word/2010/wordprocessingGroup" xmlns:wpi="http://schemas.microsoft.com/office/word/2010/wordprocessingInk" xmlns:wne="http://schemas.microsoft.com/office/word/2006/wordml" xmlns:wps="http://schemas.microsoft.com/office/word/2010/wordprocessingShape" mc:Ignorable="w14 w15 w16se wp14">
   <w:p>
     <w:pPr>
       <w:spacing w:after="60"/>
@@ -1998,7 +2065,6 @@
       </w:rPr>
       <w:t xml:space="preserve">Rua Castelo Branco, 349   </w:t>
     </w:r>
-    <w:proofErr w:type="gramStart"/>
     <w:r>
       <w:rPr>
         <w:sz w:val="14"/>
@@ -2012,16 +2078,7 @@
         <w:sz w:val="14"/>
         <w:szCs w:val="14"/>
       </w:rPr>
-      <w:t xml:space="preserve">  Centro</w:t>
-    </w:r>
-    <w:proofErr w:type="gramEnd"/>
-    <w:r>
-      <w:rPr>
-        <w:i/>
-        <w:sz w:val="14"/>
-        <w:szCs w:val="14"/>
-      </w:rPr>
-      <w:t xml:space="preserve">  </w:t>
+      <w:t xml:space="preserve">  Centro  </w:t>
     </w:r>
     <w:r>
       <w:rPr>
@@ -2073,13 +2130,6 @@
         <w:szCs w:val="14"/>
       </w:rPr>
       <w:tab/>
-    </w:r>
-    <w:proofErr w:type="gramStart"/>
-    <w:r>
-      <w:rPr>
-        <w:sz w:val="14"/>
-        <w:szCs w:val="14"/>
-      </w:rPr>
       <w:t>l</w:t>
     </w:r>
     <w:r>
@@ -2090,7 +2140,6 @@
       </w:rPr>
       <w:t xml:space="preserve">  www.udc.edu.br</w:t>
     </w:r>
-    <w:proofErr w:type="gramEnd"/>
   </w:p>
   <w:p>
     <w:pPr>
@@ -2147,7 +2196,7 @@
 </file>
 
 <file path=word/footnotes.xml><?xml version="1.0" encoding="utf-8"?>
-<w:footnotes xmlns:wpc="http://schemas.microsoft.com/office/word/2010/wordprocessingCanvas" xmlns:mc="http://schemas.openxmlformats.org/markup-compatibility/2006" xmlns:o="urn:schemas-microsoft-com:office:office" xmlns:r="http://schemas.openxmlformats.org/officeDocument/2006/relationships" xmlns:m="http://schemas.openxmlformats.org/officeDocument/2006/math" xmlns:v="urn:schemas-microsoft-com:vml" xmlns:wp14="http://schemas.microsoft.com/office/word/2010/wordprocessingDrawing" xmlns:wp="http://schemas.openxmlformats.org/drawingml/2006/wordprocessingDrawing" xmlns:w10="urn:schemas-microsoft-com:office:word" xmlns:w="http://schemas.openxmlformats.org/wordprocessingml/2006/main" xmlns:w14="http://schemas.microsoft.com/office/word/2010/wordml" xmlns:w15="http://schemas.microsoft.com/office/word/2012/wordml" xmlns:wpg="http://schemas.microsoft.com/office/word/2010/wordprocessingGroup" xmlns:wpi="http://schemas.microsoft.com/office/word/2010/wordprocessingInk" xmlns:wne="http://schemas.microsoft.com/office/word/2006/wordml" xmlns:wps="http://schemas.microsoft.com/office/word/2010/wordprocessingShape" mc:Ignorable="w14 w15 wp14">
+<w:footnotes xmlns:wpc="http://schemas.microsoft.com/office/word/2010/wordprocessingCanvas" xmlns:cx="http://schemas.microsoft.com/office/drawing/2014/chartex" xmlns:cx1="http://schemas.microsoft.com/office/drawing/2015/9/8/chartex" xmlns:mc="http://schemas.openxmlformats.org/markup-compatibility/2006" xmlns:o="urn:schemas-microsoft-com:office:office" xmlns:r="http://schemas.openxmlformats.org/officeDocument/2006/relationships" xmlns:m="http://schemas.openxmlformats.org/officeDocument/2006/math" xmlns:v="urn:schemas-microsoft-com:vml" xmlns:wp14="http://schemas.microsoft.com/office/word/2010/wordprocessingDrawing" xmlns:wp="http://schemas.openxmlformats.org/drawingml/2006/wordprocessingDrawing" xmlns:w10="urn:schemas-microsoft-com:office:word" xmlns:w="http://schemas.openxmlformats.org/wordprocessingml/2006/main" xmlns:w14="http://schemas.microsoft.com/office/word/2010/wordml" xmlns:w15="http://schemas.microsoft.com/office/word/2012/wordml" xmlns:w16se="http://schemas.microsoft.com/office/word/2015/wordml/symex" xmlns:wpg="http://schemas.microsoft.com/office/word/2010/wordprocessingGroup" xmlns:wpi="http://schemas.microsoft.com/office/word/2010/wordprocessingInk" xmlns:wne="http://schemas.microsoft.com/office/word/2006/wordml" xmlns:wps="http://schemas.microsoft.com/office/word/2010/wordprocessingShape" mc:Ignorable="w14 w15 w16se wp14">
   <w:footnote w:type="separator" w:id="-1">
     <w:p>
       <w:pPr>
@@ -2172,7 +2221,7 @@
 </file>
 
 <file path=word/header1.xml><?xml version="1.0" encoding="utf-8"?>
-<w:hdr xmlns:wpc="http://schemas.microsoft.com/office/word/2010/wordprocessingCanvas" xmlns:mc="http://schemas.openxmlformats.org/markup-compatibility/2006" xmlns:o="urn:schemas-microsoft-com:office:office" xmlns:r="http://schemas.openxmlformats.org/officeDocument/2006/relationships" xmlns:m="http://schemas.openxmlformats.org/officeDocument/2006/math" xmlns:v="urn:schemas-microsoft-com:vml" xmlns:wp14="http://schemas.microsoft.com/office/word/2010/wordprocessingDrawing" xmlns:wp="http://schemas.openxmlformats.org/drawingml/2006/wordprocessingDrawing" xmlns:w10="urn:schemas-microsoft-com:office:word" xmlns:w="http://schemas.openxmlformats.org/wordprocessingml/2006/main" xmlns:w14="http://schemas.microsoft.com/office/word/2010/wordml" xmlns:w15="http://schemas.microsoft.com/office/word/2012/wordml" xmlns:wpg="http://schemas.microsoft.com/office/word/2010/wordprocessingGroup" xmlns:wpi="http://schemas.microsoft.com/office/word/2010/wordprocessingInk" xmlns:wne="http://schemas.microsoft.com/office/word/2006/wordml" xmlns:wps="http://schemas.microsoft.com/office/word/2010/wordprocessingShape" mc:Ignorable="w14 w15 wp14">
+<w:hdr xmlns:wpc="http://schemas.microsoft.com/office/word/2010/wordprocessingCanvas" xmlns:cx="http://schemas.microsoft.com/office/drawing/2014/chartex" xmlns:cx1="http://schemas.microsoft.com/office/drawing/2015/9/8/chartex" xmlns:mc="http://schemas.openxmlformats.org/markup-compatibility/2006" xmlns:o="urn:schemas-microsoft-com:office:office" xmlns:r="http://schemas.openxmlformats.org/officeDocument/2006/relationships" xmlns:m="http://schemas.openxmlformats.org/officeDocument/2006/math" xmlns:v="urn:schemas-microsoft-com:vml" xmlns:wp14="http://schemas.microsoft.com/office/word/2010/wordprocessingDrawing" xmlns:wp="http://schemas.openxmlformats.org/drawingml/2006/wordprocessingDrawing" xmlns:w10="urn:schemas-microsoft-com:office:word" xmlns:w="http://schemas.openxmlformats.org/wordprocessingml/2006/main" xmlns:w14="http://schemas.microsoft.com/office/word/2010/wordml" xmlns:w15="http://schemas.microsoft.com/office/word/2012/wordml" xmlns:w16se="http://schemas.microsoft.com/office/word/2015/wordml/symex" xmlns:wpg="http://schemas.microsoft.com/office/word/2010/wordprocessingGroup" xmlns:wpi="http://schemas.microsoft.com/office/word/2010/wordprocessingInk" xmlns:wne="http://schemas.microsoft.com/office/word/2006/wordml" xmlns:wps="http://schemas.microsoft.com/office/word/2010/wordprocessingShape" mc:Ignorable="w14 w15 w16se wp14">
   <w:p>
     <w:pPr>
       <w:tabs>
@@ -2261,7 +2310,7 @@
 </file>
 
 <file path=word/numbering.xml><?xml version="1.0" encoding="utf-8"?>
-<w:numbering xmlns:wpc="http://schemas.microsoft.com/office/word/2010/wordprocessingCanvas" xmlns:mc="http://schemas.openxmlformats.org/markup-compatibility/2006" xmlns:o="urn:schemas-microsoft-com:office:office" xmlns:r="http://schemas.openxmlformats.org/officeDocument/2006/relationships" xmlns:m="http://schemas.openxmlformats.org/officeDocument/2006/math" xmlns:v="urn:schemas-microsoft-com:vml" xmlns:wp14="http://schemas.microsoft.com/office/word/2010/wordprocessingDrawing" xmlns:wp="http://schemas.openxmlformats.org/drawingml/2006/wordprocessingDrawing" xmlns:w10="urn:schemas-microsoft-com:office:word" xmlns:w="http://schemas.openxmlformats.org/wordprocessingml/2006/main" xmlns:w14="http://schemas.microsoft.com/office/word/2010/wordml" xmlns:w15="http://schemas.microsoft.com/office/word/2012/wordml" xmlns:wpg="http://schemas.microsoft.com/office/word/2010/wordprocessingGroup" xmlns:wpi="http://schemas.microsoft.com/office/word/2010/wordprocessingInk" xmlns:wne="http://schemas.microsoft.com/office/word/2006/wordml" xmlns:wps="http://schemas.microsoft.com/office/word/2010/wordprocessingShape" mc:Ignorable="w14 w15 wp14">
+<w:numbering xmlns:wpc="http://schemas.microsoft.com/office/word/2010/wordprocessingCanvas" xmlns:cx="http://schemas.microsoft.com/office/drawing/2014/chartex" xmlns:cx1="http://schemas.microsoft.com/office/drawing/2015/9/8/chartex" xmlns:mc="http://schemas.openxmlformats.org/markup-compatibility/2006" xmlns:o="urn:schemas-microsoft-com:office:office" xmlns:r="http://schemas.openxmlformats.org/officeDocument/2006/relationships" xmlns:m="http://schemas.openxmlformats.org/officeDocument/2006/math" xmlns:v="urn:schemas-microsoft-com:vml" xmlns:wp14="http://schemas.microsoft.com/office/word/2010/wordprocessingDrawing" xmlns:wp="http://schemas.openxmlformats.org/drawingml/2006/wordprocessingDrawing" xmlns:w10="urn:schemas-microsoft-com:office:word" xmlns:w="http://schemas.openxmlformats.org/wordprocessingml/2006/main" xmlns:w14="http://schemas.microsoft.com/office/word/2010/wordml" xmlns:w15="http://schemas.microsoft.com/office/word/2012/wordml" xmlns:w16se="http://schemas.microsoft.com/office/word/2015/wordml/symex" xmlns:wpg="http://schemas.microsoft.com/office/word/2010/wordprocessingGroup" xmlns:wpi="http://schemas.microsoft.com/office/word/2010/wordprocessingInk" xmlns:wne="http://schemas.microsoft.com/office/word/2006/wordml" xmlns:wps="http://schemas.microsoft.com/office/word/2010/wordprocessingShape" mc:Ignorable="w14 w15 w16se wp14">
   <w:abstractNum w:abstractNumId="0" w15:restartNumberingAfterBreak="0">
     <w:nsid w:val="3E6F5E7E"/>
     <w:multiLevelType w:val="multilevel"/>
@@ -2498,7 +2547,7 @@
 </file>
 
 <file path=word/styles.xml><?xml version="1.0" encoding="utf-8"?>
-<w:styles xmlns:mc="http://schemas.openxmlformats.org/markup-compatibility/2006" xmlns:r="http://schemas.openxmlformats.org/officeDocument/2006/relationships" xmlns:w="http://schemas.openxmlformats.org/wordprocessingml/2006/main" xmlns:w14="http://schemas.microsoft.com/office/word/2010/wordml" xmlns:w15="http://schemas.microsoft.com/office/word/2012/wordml" mc:Ignorable="w14 w15">
+<w:styles xmlns:mc="http://schemas.openxmlformats.org/markup-compatibility/2006" xmlns:r="http://schemas.openxmlformats.org/officeDocument/2006/relationships" xmlns:w="http://schemas.openxmlformats.org/wordprocessingml/2006/main" xmlns:w14="http://schemas.microsoft.com/office/word/2010/wordml" xmlns:w15="http://schemas.microsoft.com/office/word/2012/wordml" xmlns:w16se="http://schemas.microsoft.com/office/word/2015/wordml/symex" mc:Ignorable="w14 w15 w16se">
   <w:docDefaults>
     <w:rPrDefault>
       <w:rPr>

</xml_diff>